<commit_message>
Anexando novo arquivo word
Incluindo exerciocio novo.
</commit_message>
<xml_diff>
--- a/Documentação/PropostaSIColetaLixo.docx
+++ b/Documentação/PropostaSIColetaLixo.docx
@@ -21,7 +21,14 @@
         <w:jc w:val="both"/>
       </w:pPr>
       <w:r>
-        <w:t xml:space="preserve">2ª (peso 2,0): Considerando as condições do projeto, qual o Ciclo de Vida de produção de software que você seguirá? Justifique a sua resposta em um documento WORD chamado </w:t>
+        <w:rPr>
+          <w:b/>
+          <w:bCs/>
+        </w:rPr>
+        <w:t>2ª</w:t>
+      </w:r>
+      <w:r>
+        <w:t xml:space="preserve"> (peso 2,0): Considerando as condições do projeto, qual o Ciclo de Vida de produção de software que você seguirá? Justifique a sua resposta em um documento WORD chamado </w:t>
       </w:r>
       <w:proofErr w:type="spellStart"/>
       <w:r>
@@ -57,10 +64,107 @@
     <w:p>
       <w:bookmarkStart w:id="0" w:name="_GoBack"/>
       <w:bookmarkEnd w:id="0"/>
-      <w:r>
+    </w:p>
+    <w:p>
+      <w:pPr>
+        <w:jc w:val="both"/>
+      </w:pPr>
+      <w:r>
+        <w:rPr>
+          <w:b/>
+          <w:bCs/>
+        </w:rPr>
         <w:t xml:space="preserve">  </w:t>
       </w:r>
+      <w:r>
+        <w:rPr>
+          <w:b/>
+          <w:bCs/>
+        </w:rPr>
+        <w:t>3ª</w:t>
+      </w:r>
+      <w:r>
+        <w:t xml:space="preserve"> (peso 2,0): SCRUM poderia ser aplicado ao projeto? Como você organizaria a equipe de projeto? Descreva os papéis e responsabilidades esperados, baseado no que aprendeu em aulas. Justifique a resposta, complementando o documento WORD chamado </w:t>
+      </w:r>
+      <w:proofErr w:type="spellStart"/>
+      <w:r>
+        <w:t>PropostaSIColetaLixo</w:t>
+      </w:r>
+      <w:proofErr w:type="spellEnd"/>
+      <w:r>
+        <w:t xml:space="preserve"> (faça o download do documento do GIT, edite no PC e republique no GITHUB, gerando nova versão).</w:t>
+      </w:r>
     </w:p>
+    <w:p>
+      <w:r>
+        <w:t xml:space="preserve">R:  Aplicaria sim o modelo Scrum. </w:t>
+      </w:r>
+    </w:p>
+    <w:p>
+      <w:pPr>
+        <w:pStyle w:val="PargrafodaLista"/>
+        <w:numPr>
+          <w:ilvl w:val="0"/>
+          <w:numId w:val="1"/>
+        </w:numPr>
+      </w:pPr>
+      <w:r>
+        <w:t>Scrum Team</w:t>
+      </w:r>
+    </w:p>
+    <w:p>
+      <w:pPr>
+        <w:pStyle w:val="PargrafodaLista"/>
+        <w:numPr>
+          <w:ilvl w:val="0"/>
+          <w:numId w:val="2"/>
+        </w:numPr>
+      </w:pPr>
+      <w:r>
+        <w:t xml:space="preserve">PO -&gt; </w:t>
+      </w:r>
+      <w:proofErr w:type="spellStart"/>
+      <w:r>
+        <w:t>Sera</w:t>
+      </w:r>
+      <w:proofErr w:type="spellEnd"/>
+      <w:r>
+        <w:t xml:space="preserve"> o integrante que representara o cliente, vai ser o responsável por conceitos e ideias. </w:t>
+      </w:r>
+    </w:p>
+    <w:p>
+      <w:pPr>
+        <w:pStyle w:val="PargrafodaLista"/>
+        <w:numPr>
+          <w:ilvl w:val="0"/>
+          <w:numId w:val="2"/>
+        </w:numPr>
+      </w:pPr>
+      <w:r>
+        <w:t xml:space="preserve">SM - &gt; Facilitando toda a comunicação e ajudando nas tomadas de decisões para que sejam realizadas em conjunto. </w:t>
+      </w:r>
+    </w:p>
+    <w:p>
+      <w:pPr>
+        <w:pStyle w:val="PargrafodaLista"/>
+        <w:numPr>
+          <w:ilvl w:val="0"/>
+          <w:numId w:val="2"/>
+        </w:numPr>
+      </w:pPr>
+      <w:proofErr w:type="spellStart"/>
+      <w:r>
+        <w:t>Development</w:t>
+      </w:r>
+      <w:proofErr w:type="spellEnd"/>
+      <w:r>
+        <w:t xml:space="preserve"> Team -&gt; Será a equipe responsável por</w:t>
+      </w:r>
+      <w:r>
+        <w:t xml:space="preserve"> executar as ações definidas.  </w:t>
+      </w:r>
+    </w:p>
+    <w:p/>
     <w:sectPr>
       <w:pgSz w:w="11906" w:h="16838"/>
       <w:pgMar w:top="1417" w:right="1701" w:bottom="1417" w:left="1701" w:header="708" w:footer="708" w:gutter="0"/>
@@ -69,6 +173,243 @@
     </w:sectPr>
   </w:body>
 </w:document>
+</file>
+
+<file path=word/numbering.xml><?xml version="1.0" encoding="utf-8"?>
+<w:numbering xmlns:wpc="http://schemas.microsoft.com/office/word/2010/wordprocessingCanvas" xmlns:cx="http://schemas.microsoft.com/office/drawing/2014/chartex" xmlns:cx1="http://schemas.microsoft.com/office/drawing/2015/9/8/chartex" xmlns:cx2="http://schemas.microsoft.com/office/drawing/2015/10/21/chartex" xmlns:cx3="http://schemas.microsoft.com/office/drawing/2016/5/9/chartex" xmlns:cx4="http://schemas.microsoft.com/office/drawing/2016/5/10/chartex" xmlns:cx5="http://schemas.microsoft.com/office/drawing/2016/5/11/chartex" xmlns:cx6="http://schemas.microsoft.com/office/drawing/2016/5/12/chartex" xmlns:cx7="http://schemas.microsoft.com/office/drawing/2016/5/13/chartex" xmlns:cx8="http://schemas.microsoft.com/office/drawing/2016/5/14/chartex" xmlns:mc="http://schemas.openxmlformats.org/markup-compatibility/2006" xmlns:aink="http://schemas.microsoft.com/office/drawing/2016/ink" xmlns:am3d="http://schemas.microsoft.com/office/drawing/2017/model3d" xmlns:o="urn:schemas-microsoft-com:office:office" xmlns:r="http://schemas.openxmlformats.org/officeDocument/2006/relationships" xmlns:m="http://schemas.openxmlformats.org/officeDocument/2006/math" xmlns:v="urn:schemas-microsoft-com:vml" xmlns:wp14="http://schemas.microsoft.com/office/word/2010/wordprocessingDrawing" xmlns:wp="http://schemas.openxmlformats.org/drawingml/2006/wordprocessingDrawing" xmlns:w10="urn:schemas-microsoft-com:office:word" xmlns:w="http://schemas.openxmlformats.org/wordprocessingml/2006/main" xmlns:w14="http://schemas.microsoft.com/office/word/2010/wordml" xmlns:w15="http://schemas.microsoft.com/office/word/2012/wordml" xmlns:w16cid="http://schemas.microsoft.com/office/word/2016/wordml/cid" xmlns:w16se="http://schemas.microsoft.com/office/word/2015/wordml/symex" xmlns:wpg="http://schemas.microsoft.com/office/word/2010/wordprocessingGroup" xmlns:wpi="http://schemas.microsoft.com/office/word/2010/wordprocessingInk" xmlns:wne="http://schemas.microsoft.com/office/word/2006/wordml" xmlns:wps="http://schemas.microsoft.com/office/word/2010/wordprocessingShape" mc:Ignorable="w14 w15 w16se w16cid wp14">
+  <w:abstractNum w:abstractNumId="0" w15:restartNumberingAfterBreak="0">
+    <w:nsid w:val="47E849AD"/>
+    <w:multiLevelType w:val="hybridMultilevel"/>
+    <w:tmpl w:val="54DCF5B6"/>
+    <w:lvl w:ilvl="0" w:tplc="04160001">
+      <w:start w:val="1"/>
+      <w:numFmt w:val="bullet"/>
+      <w:lvlText w:val=""/>
+      <w:lvlJc w:val="left"/>
+      <w:pPr>
+        <w:ind w:left="975" w:hanging="360"/>
+      </w:pPr>
+      <w:rPr>
+        <w:rFonts w:ascii="Symbol" w:hAnsi="Symbol" w:hint="default"/>
+      </w:rPr>
+    </w:lvl>
+    <w:lvl w:ilvl="1" w:tplc="04160003" w:tentative="1">
+      <w:start w:val="1"/>
+      <w:numFmt w:val="bullet"/>
+      <w:lvlText w:val="o"/>
+      <w:lvlJc w:val="left"/>
+      <w:pPr>
+        <w:ind w:left="1695" w:hanging="360"/>
+      </w:pPr>
+      <w:rPr>
+        <w:rFonts w:ascii="Courier New" w:hAnsi="Courier New" w:cs="Courier New" w:hint="default"/>
+      </w:rPr>
+    </w:lvl>
+    <w:lvl w:ilvl="2" w:tplc="04160005" w:tentative="1">
+      <w:start w:val="1"/>
+      <w:numFmt w:val="bullet"/>
+      <w:lvlText w:val=""/>
+      <w:lvlJc w:val="left"/>
+      <w:pPr>
+        <w:ind w:left="2415" w:hanging="360"/>
+      </w:pPr>
+      <w:rPr>
+        <w:rFonts w:ascii="Wingdings" w:hAnsi="Wingdings" w:hint="default"/>
+      </w:rPr>
+    </w:lvl>
+    <w:lvl w:ilvl="3" w:tplc="04160001" w:tentative="1">
+      <w:start w:val="1"/>
+      <w:numFmt w:val="bullet"/>
+      <w:lvlText w:val=""/>
+      <w:lvlJc w:val="left"/>
+      <w:pPr>
+        <w:ind w:left="3135" w:hanging="360"/>
+      </w:pPr>
+      <w:rPr>
+        <w:rFonts w:ascii="Symbol" w:hAnsi="Symbol" w:hint="default"/>
+      </w:rPr>
+    </w:lvl>
+    <w:lvl w:ilvl="4" w:tplc="04160003" w:tentative="1">
+      <w:start w:val="1"/>
+      <w:numFmt w:val="bullet"/>
+      <w:lvlText w:val="o"/>
+      <w:lvlJc w:val="left"/>
+      <w:pPr>
+        <w:ind w:left="3855" w:hanging="360"/>
+      </w:pPr>
+      <w:rPr>
+        <w:rFonts w:ascii="Courier New" w:hAnsi="Courier New" w:cs="Courier New" w:hint="default"/>
+      </w:rPr>
+    </w:lvl>
+    <w:lvl w:ilvl="5" w:tplc="04160005" w:tentative="1">
+      <w:start w:val="1"/>
+      <w:numFmt w:val="bullet"/>
+      <w:lvlText w:val=""/>
+      <w:lvlJc w:val="left"/>
+      <w:pPr>
+        <w:ind w:left="4575" w:hanging="360"/>
+      </w:pPr>
+      <w:rPr>
+        <w:rFonts w:ascii="Wingdings" w:hAnsi="Wingdings" w:hint="default"/>
+      </w:rPr>
+    </w:lvl>
+    <w:lvl w:ilvl="6" w:tplc="04160001" w:tentative="1">
+      <w:start w:val="1"/>
+      <w:numFmt w:val="bullet"/>
+      <w:lvlText w:val=""/>
+      <w:lvlJc w:val="left"/>
+      <w:pPr>
+        <w:ind w:left="5295" w:hanging="360"/>
+      </w:pPr>
+      <w:rPr>
+        <w:rFonts w:ascii="Symbol" w:hAnsi="Symbol" w:hint="default"/>
+      </w:rPr>
+    </w:lvl>
+    <w:lvl w:ilvl="7" w:tplc="04160003" w:tentative="1">
+      <w:start w:val="1"/>
+      <w:numFmt w:val="bullet"/>
+      <w:lvlText w:val="o"/>
+      <w:lvlJc w:val="left"/>
+      <w:pPr>
+        <w:ind w:left="6015" w:hanging="360"/>
+      </w:pPr>
+      <w:rPr>
+        <w:rFonts w:ascii="Courier New" w:hAnsi="Courier New" w:cs="Courier New" w:hint="default"/>
+      </w:rPr>
+    </w:lvl>
+    <w:lvl w:ilvl="8" w:tplc="04160005" w:tentative="1">
+      <w:start w:val="1"/>
+      <w:numFmt w:val="bullet"/>
+      <w:lvlText w:val=""/>
+      <w:lvlJc w:val="left"/>
+      <w:pPr>
+        <w:ind w:left="6735" w:hanging="360"/>
+      </w:pPr>
+      <w:rPr>
+        <w:rFonts w:ascii="Wingdings" w:hAnsi="Wingdings" w:hint="default"/>
+      </w:rPr>
+    </w:lvl>
+  </w:abstractNum>
+  <w:abstractNum w:abstractNumId="1" w15:restartNumberingAfterBreak="0">
+    <w:nsid w:val="5B9C325D"/>
+    <w:multiLevelType w:val="hybridMultilevel"/>
+    <w:tmpl w:val="D428AC26"/>
+    <w:lvl w:ilvl="0" w:tplc="0416000B">
+      <w:start w:val="1"/>
+      <w:numFmt w:val="bullet"/>
+      <w:lvlText w:val=""/>
+      <w:lvlJc w:val="left"/>
+      <w:pPr>
+        <w:ind w:left="1695" w:hanging="360"/>
+      </w:pPr>
+      <w:rPr>
+        <w:rFonts w:ascii="Wingdings" w:hAnsi="Wingdings" w:hint="default"/>
+      </w:rPr>
+    </w:lvl>
+    <w:lvl w:ilvl="1" w:tplc="04160003" w:tentative="1">
+      <w:start w:val="1"/>
+      <w:numFmt w:val="bullet"/>
+      <w:lvlText w:val="o"/>
+      <w:lvlJc w:val="left"/>
+      <w:pPr>
+        <w:ind w:left="2415" w:hanging="360"/>
+      </w:pPr>
+      <w:rPr>
+        <w:rFonts w:ascii="Courier New" w:hAnsi="Courier New" w:cs="Courier New" w:hint="default"/>
+      </w:rPr>
+    </w:lvl>
+    <w:lvl w:ilvl="2" w:tplc="04160005" w:tentative="1">
+      <w:start w:val="1"/>
+      <w:numFmt w:val="bullet"/>
+      <w:lvlText w:val=""/>
+      <w:lvlJc w:val="left"/>
+      <w:pPr>
+        <w:ind w:left="3135" w:hanging="360"/>
+      </w:pPr>
+      <w:rPr>
+        <w:rFonts w:ascii="Wingdings" w:hAnsi="Wingdings" w:hint="default"/>
+      </w:rPr>
+    </w:lvl>
+    <w:lvl w:ilvl="3" w:tplc="04160001" w:tentative="1">
+      <w:start w:val="1"/>
+      <w:numFmt w:val="bullet"/>
+      <w:lvlText w:val=""/>
+      <w:lvlJc w:val="left"/>
+      <w:pPr>
+        <w:ind w:left="3855" w:hanging="360"/>
+      </w:pPr>
+      <w:rPr>
+        <w:rFonts w:ascii="Symbol" w:hAnsi="Symbol" w:hint="default"/>
+      </w:rPr>
+    </w:lvl>
+    <w:lvl w:ilvl="4" w:tplc="04160003" w:tentative="1">
+      <w:start w:val="1"/>
+      <w:numFmt w:val="bullet"/>
+      <w:lvlText w:val="o"/>
+      <w:lvlJc w:val="left"/>
+      <w:pPr>
+        <w:ind w:left="4575" w:hanging="360"/>
+      </w:pPr>
+      <w:rPr>
+        <w:rFonts w:ascii="Courier New" w:hAnsi="Courier New" w:cs="Courier New" w:hint="default"/>
+      </w:rPr>
+    </w:lvl>
+    <w:lvl w:ilvl="5" w:tplc="04160005" w:tentative="1">
+      <w:start w:val="1"/>
+      <w:numFmt w:val="bullet"/>
+      <w:lvlText w:val=""/>
+      <w:lvlJc w:val="left"/>
+      <w:pPr>
+        <w:ind w:left="5295" w:hanging="360"/>
+      </w:pPr>
+      <w:rPr>
+        <w:rFonts w:ascii="Wingdings" w:hAnsi="Wingdings" w:hint="default"/>
+      </w:rPr>
+    </w:lvl>
+    <w:lvl w:ilvl="6" w:tplc="04160001" w:tentative="1">
+      <w:start w:val="1"/>
+      <w:numFmt w:val="bullet"/>
+      <w:lvlText w:val=""/>
+      <w:lvlJc w:val="left"/>
+      <w:pPr>
+        <w:ind w:left="6015" w:hanging="360"/>
+      </w:pPr>
+      <w:rPr>
+        <w:rFonts w:ascii="Symbol" w:hAnsi="Symbol" w:hint="default"/>
+      </w:rPr>
+    </w:lvl>
+    <w:lvl w:ilvl="7" w:tplc="04160003" w:tentative="1">
+      <w:start w:val="1"/>
+      <w:numFmt w:val="bullet"/>
+      <w:lvlText w:val="o"/>
+      <w:lvlJc w:val="left"/>
+      <w:pPr>
+        <w:ind w:left="6735" w:hanging="360"/>
+      </w:pPr>
+      <w:rPr>
+        <w:rFonts w:ascii="Courier New" w:hAnsi="Courier New" w:cs="Courier New" w:hint="default"/>
+      </w:rPr>
+    </w:lvl>
+    <w:lvl w:ilvl="8" w:tplc="04160005" w:tentative="1">
+      <w:start w:val="1"/>
+      <w:numFmt w:val="bullet"/>
+      <w:lvlText w:val=""/>
+      <w:lvlJc w:val="left"/>
+      <w:pPr>
+        <w:ind w:left="7455" w:hanging="360"/>
+      </w:pPr>
+      <w:rPr>
+        <w:rFonts w:ascii="Wingdings" w:hAnsi="Wingdings" w:hint="default"/>
+      </w:rPr>
+    </w:lvl>
+  </w:abstractNum>
+  <w:num w:numId="1">
+    <w:abstractNumId w:val="0"/>
+  </w:num>
+  <w:num w:numId="2">
+    <w:abstractNumId w:val="1"/>
+  </w:num>
+</w:numbering>
 </file>
 
 <file path=word/styles.xml><?xml version="1.0" encoding="utf-8"?>
@@ -497,6 +838,17 @@
     <w:semiHidden/>
     <w:unhideWhenUsed/>
   </w:style>
+  <w:style w:type="paragraph" w:styleId="PargrafodaLista">
+    <w:name w:val="List Paragraph"/>
+    <w:basedOn w:val="Normal"/>
+    <w:uiPriority w:val="34"/>
+    <w:qFormat/>
+    <w:rsid w:val="00F503F1"/>
+    <w:pPr>
+      <w:ind w:left="720"/>
+      <w:contextualSpacing/>
+    </w:pPr>
+  </w:style>
 </w:styles>
 </file>
 

</xml_diff>